<commit_message>
ADD: defuns for exs
</commit_message>
<xml_diff>
--- a/LisP/lab_05/report.docx
+++ b/LisP/lab_05/report.docx
@@ -840,7 +840,13 @@
     <w:p/>
     <w:p>
       <w:r>
-        <w:t>Задание 2. Написать функцию, которая принимает число и возвращает число того же знака, н ос модулем на 1 больше модуля аргумента.</w:t>
+        <w:t>Задание 2. Написать функцию, которая принимает число и возвращает число того же знака, но</w:t>
+      </w:r>
+      <w:r>
+        <w:t xml:space="preserve"> </w:t>
+      </w:r>
+      <w:r>
+        <w:t>с модулем на 1 больше модуля аргумента.</w:t>
       </w:r>
     </w:p>
     <w:p>
@@ -896,6 +902,9 @@
         </w:rPr>
       </w:pPr>
       <w:r>
+        <w:rPr>
+          <w:lang w:val="en-US"/>
+        </w:rPr>
         <w:t>(</w:t>
       </w:r>
       <w:r>
@@ -905,6 +914,9 @@
         <w:t>or</w:t>
       </w:r>
       <w:r>
+        <w:rPr>
+          <w:lang w:val="en-US"/>
+        </w:rPr>
         <w:t xml:space="preserve"> `</w:t>
       </w:r>
       <w:r>
@@ -914,6 +926,9 @@
         <w:t>fee</w:t>
       </w:r>
       <w:r>
+        <w:rPr>
+          <w:lang w:val="en-US"/>
+        </w:rPr>
         <w:t xml:space="preserve"> </w:t>
       </w:r>
       <w:r>
@@ -984,6 +999,9 @@
         </w:rPr>
       </w:pPr>
       <w:r>
+        <w:rPr>
+          <w:lang w:val="en-US"/>
+        </w:rPr>
         <w:t>(</w:t>
       </w:r>
       <w:r>
@@ -993,6 +1011,9 @@
         <w:t>and</w:t>
       </w:r>
       <w:r>
+        <w:rPr>
+          <w:lang w:val="en-US"/>
+        </w:rPr>
         <w:t xml:space="preserve"> </w:t>
       </w:r>
       <w:r>
@@ -1002,6 +1023,9 @@
         <w:t>nil</w:t>
       </w:r>
       <w:r>
+        <w:rPr>
+          <w:lang w:val="en-US"/>
+        </w:rPr>
         <w:t xml:space="preserve"> `</w:t>
       </w:r>
       <w:r>
@@ -1095,28 +1119,26 @@
     <w:p/>
     <w:p>
       <w:r>
-        <w:t xml:space="preserve">Задание 7. Какой из следующих двух вариантов предиката </w:t>
-      </w:r>
-      <w:proofErr w:type="spellStart"/>
-      <w:r>
-        <w:t>ошибчен</w:t>
-      </w:r>
-      <w:proofErr w:type="spellEnd"/>
-      <w:r>
-        <w:t xml:space="preserve"> и почему?</w:t>
-      </w:r>
-    </w:p>
-    <w:p>
-      <w:pPr>
-        <w:rPr>
-          <w:lang w:val="en-US"/>
-        </w:rPr>
-      </w:pPr>
-      <w:r>
-        <w:rPr>
-          <w:lang w:val="en-US"/>
-        </w:rPr>
         <w:lastRenderedPageBreak/>
+        <w:t>Задание 7. Какой из следующих двух вариантов предиката ошиб</w:t>
+      </w:r>
+      <w:r>
+        <w:t>о</w:t>
+      </w:r>
+      <w:r>
+        <w:t>чен и почему?</w:t>
+      </w:r>
+    </w:p>
+    <w:p>
+      <w:pPr>
+        <w:rPr>
+          <w:lang w:val="en-US"/>
+        </w:rPr>
+      </w:pPr>
+      <w:r>
+        <w:rPr>
+          <w:lang w:val="en-US"/>
+        </w:rPr>
         <w:t>(</w:t>
       </w:r>
       <w:proofErr w:type="spellStart"/>

</xml_diff>